<commit_message>
atualizacao da estrutura do repositorio
Upgrade CGM-DONATE
</commit_message>
<xml_diff>
--- a/1º Etapa/2.Projeto/1.2.2Gerência/CGM-DONATE.docx
+++ b/1º Etapa/2.Projeto/1.2.2Gerência/CGM-DONATE.docx
@@ -45,7 +45,19 @@
           <w:sz w:val="32"/>
           <w:szCs w:val="32"/>
         </w:rPr>
-        <w:t>Donate V1.01</w:t>
+        <w:t>Donate V1.</w:t>
+      </w:r>
+      <w:bookmarkStart w:id="0" w:name="_GoBack"/>
+      <w:bookmarkEnd w:id="0"/>
+      <w:r>
+        <w:rPr>
+          <w:rFonts w:ascii="Arial" w:eastAsia="Arial" w:hAnsi="Arial" w:cs="Arial"/>
+          <w:b/>
+          <w:bCs/>
+          <w:sz w:val="32"/>
+          <w:szCs w:val="32"/>
+        </w:rPr>
+        <w:t>1</w:t>
       </w:r>
     </w:p>
     <w:tbl>
@@ -2644,16 +2656,7 @@
                 <w:sz w:val="24"/>
                 <w:szCs w:val="24"/>
               </w:rPr>
-              <w:t xml:space="preserve">Gerenciamento de </w:t>
-            </w:r>
-            <w:r>
-              <w:rPr>
-                <w:rFonts w:ascii="Arial" w:eastAsia="Arial" w:hAnsi="Arial" w:cs="Arial"/>
-                <w:color w:val="24292E"/>
-                <w:sz w:val="24"/>
-                <w:szCs w:val="24"/>
-              </w:rPr>
-              <w:t>requisitos</w:t>
+              <w:t>Gerenciamento de requisitos</w:t>
             </w:r>
             <w:r>
               <w:rPr>
@@ -3621,23 +3624,7 @@
                 <w:sz w:val="24"/>
                 <w:szCs w:val="24"/>
               </w:rPr>
-              <w:t>V</w:t>
-            </w:r>
-            <w:r>
-              <w:rPr>
-                <w:rFonts w:ascii="Arial" w:eastAsia="Arial" w:hAnsi="Arial" w:cs="Arial"/>
-                <w:sz w:val="24"/>
-                <w:szCs w:val="24"/>
-              </w:rPr>
-              <w:t>alida</w:t>
-            </w:r>
-            <w:r>
-              <w:rPr>
-                <w:rFonts w:ascii="Arial" w:eastAsia="Arial" w:hAnsi="Arial" w:cs="Arial"/>
-                <w:sz w:val="24"/>
-                <w:szCs w:val="24"/>
-              </w:rPr>
-              <w:t>ção de todos artefatos do projeto</w:t>
+              <w:t>Validação de todos artefatos do projeto</w:t>
             </w:r>
           </w:p>
         </w:tc>
@@ -3741,8 +3728,6 @@
               </w:rPr>
               <w:t>3</w:t>
             </w:r>
-            <w:bookmarkStart w:id="0" w:name="_GoBack"/>
-            <w:bookmarkEnd w:id="0"/>
           </w:p>
         </w:tc>
         <w:tc>

</xml_diff>